<commit_message>
fix typo in demo
</commit_message>
<xml_diff>
--- a/docs/articles/demo.docx
+++ b/docs/articles/demo.docx
@@ -631,7 +631,7 @@
         </w:numPr>
       </w:pPr>
       <w:r>
-        <w:t xml:space="preserve">B: To enable the teams to report decisions publically and defend their own decisions, and examine and critique other teams decisions</w:t>
+        <w:t xml:space="preserve">B: To enable the teams to report decisions publicly and defend their own decisions, and examine and critique other teams decisions</w:t>
       </w:r>
     </w:p>
     <w:p>
@@ -1334,7 +1334,7 @@
     </w:lvl>
   </w:abstractNum>
   <w:abstractNum w:abstractNumId="990">
-    <w:nsid w:val="614239e1"/>
+    <w:nsid w:val="774158b9"/>
     <w:multiLevelType w:val="multilevel"/>
     <w:lvl w:ilvl="0">
       <w:numFmt w:val="bullet"/>
@@ -1415,7 +1415,7 @@
     </w:lvl>
   </w:abstractNum>
   <w:abstractNum w:abstractNumId="99411">
-    <w:nsid w:val="18f9b4a8"/>
+    <w:nsid w:val="3ffa3890"/>
     <w:multiLevelType w:val="multilevel"/>
     <w:lvl w:ilvl="0">
       <w:start w:val="1"/>
@@ -1503,7 +1503,7 @@
     </w:lvl>
   </w:abstractNum>
   <w:abstractNum w:abstractNumId="991">
-    <w:nsid w:val="534e0e0d"/>
+    <w:nsid w:val="558d9f0a"/>
     <w:multiLevelType w:val="multilevel"/>
     <w:lvl w:ilvl="0">
       <w:numFmt w:val="bullet"/>

</xml_diff>

<commit_message>
update docx and pdfs for RAT docs
</commit_message>
<xml_diff>
--- a/docs/articles/demo.docx
+++ b/docs/articles/demo.docx
@@ -1334,7 +1334,7 @@
     </w:lvl>
   </w:abstractNum>
   <w:abstractNum w:abstractNumId="990">
-    <w:nsid w:val="774158b9"/>
+    <w:nsid w:val="d2c0e9aa"/>
     <w:multiLevelType w:val="multilevel"/>
     <w:lvl w:ilvl="0">
       <w:numFmt w:val="bullet"/>
@@ -1415,7 +1415,7 @@
     </w:lvl>
   </w:abstractNum>
   <w:abstractNum w:abstractNumId="99411">
-    <w:nsid w:val="3ffa3890"/>
+    <w:nsid w:val="d4f73767"/>
     <w:multiLevelType w:val="multilevel"/>
     <w:lvl w:ilvl="0">
       <w:start w:val="1"/>
@@ -1503,7 +1503,7 @@
     </w:lvl>
   </w:abstractNum>
   <w:abstractNum w:abstractNumId="991">
-    <w:nsid w:val="558d9f0a"/>
+    <w:nsid w:val="8b5368af"/>
     <w:multiLevelType w:val="multilevel"/>
     <w:lvl w:ilvl="0">
       <w:numFmt w:val="bullet"/>

</xml_diff>